<commit_message>
Plano de Trabalho - Att 23/08
</commit_message>
<xml_diff>
--- a/PLANO_DE_TRABALHO.docx
+++ b/PLANO_DE_TRABALHO.docx
@@ -1464,8 +1464,6 @@
         </w:rPr>
         <w:br w:type="page"/>
       </w:r>
-      <w:bookmarkStart w:id="0" w:name="_GoBack"/>
-      <w:bookmarkEnd w:id="0"/>
     </w:p>
     <w:p>
       <w:pPr>
@@ -1612,24 +1610,67 @@
         <w:t>Apresenta a descrição de como o software foi organizado funcionalmente, de modo a atender os objetivos descritos para o trabalho.</w:t>
       </w:r>
     </w:p>
+    <w:p/>
+    <w:p>
+      <w:r>
+        <w:t>Funcionalidades:</w:t>
+      </w:r>
+    </w:p>
+    <w:p>
+      <w:pPr>
+        <w:pStyle w:val="SemEspaamento"/>
+      </w:pPr>
+      <w:r>
+        <w:t>Cadastro de Usuário</w:t>
+      </w:r>
+    </w:p>
+    <w:p>
+      <w:pPr>
+        <w:pStyle w:val="SemEspaamento"/>
+      </w:pPr>
+      <w:r>
+        <w:t>Cadastro de Qualificações/Especializações</w:t>
+      </w:r>
+    </w:p>
+    <w:p>
+      <w:pPr>
+        <w:pStyle w:val="SemEspaamento"/>
+      </w:pPr>
+      <w:r>
+        <w:t>Gerar T-</w:t>
+      </w:r>
+      <w:proofErr w:type="spellStart"/>
+      <w:r>
+        <w:t>shaped</w:t>
+      </w:r>
+      <w:proofErr w:type="spellEnd"/>
+    </w:p>
+    <w:p>
+      <w:pPr>
+        <w:pStyle w:val="SemEspaamento"/>
+      </w:pPr>
+      <w:r>
+        <w:t>Pesquisa de usuários</w:t>
+      </w:r>
+    </w:p>
+    <w:p>
+      <w:pPr>
+        <w:pStyle w:val="SemEspaamento"/>
+      </w:pPr>
+      <w:r>
+        <w:t>Histórico</w:t>
+      </w:r>
+      <w:bookmarkStart w:id="0" w:name="_GoBack"/>
+      <w:bookmarkEnd w:id="0"/>
+    </w:p>
     <w:p>
       <w:pPr>
         <w:pStyle w:val="Ttulo1"/>
       </w:pPr>
       <w:r>
-        <w:br w:type="page"/>
-      </w:r>
-    </w:p>
-    <w:p>
-      <w:pPr>
-        <w:pStyle w:val="Ttulo1"/>
-      </w:pPr>
-      <w:r>
-        <w:lastRenderedPageBreak/>
         <w:t>Análise de Tecnologias e Ferramentas</w:t>
       </w:r>
     </w:p>
-    <w:p/>
     <w:p>
       <w:pPr>
         <w:autoSpaceDE w:val="0"/>
@@ -1638,24 +1679,227 @@
         <w:spacing w:after="0" w:line="240" w:lineRule="auto"/>
         <w:jc w:val="both"/>
         <w:rPr>
-          <w:rFonts w:ascii="Times New Roman" w:hAnsi="Times New Roman" w:cs="Times New Roman"/>
-          <w:i/>
-          <w:iCs/>
-          <w:sz w:val="24"/>
-          <w:szCs w:val="24"/>
-        </w:rPr>
-      </w:pPr>
-      <w:r>
-        <w:rPr>
-          <w:rFonts w:ascii="Times New Roman" w:hAnsi="Times New Roman" w:cs="Times New Roman"/>
-          <w:i/>
-          <w:iCs/>
-          <w:sz w:val="24"/>
-          <w:szCs w:val="24"/>
-        </w:rPr>
-        <w:t>Apresenta uma análise abrangente e atualizada sobre o uso de tecnologias e/ou ferramentas para a construção do sistema proposto, efetivamente justificando o uso dessas tecnologias/ferramentas. Fortemente recomendado a utilização de referências significativas sobre as tecnologias, no sentido de demonstrar suas funcionalidades, vantagens e processo de adoção.</w:t>
-      </w:r>
-    </w:p>
+          <w:rFonts w:eastAsiaTheme="majorEastAsia" w:cstheme="majorBidi"/>
+          <w:b/>
+          <w:bCs/>
+          <w:color w:val="000000" w:themeColor="text1"/>
+          <w:sz w:val="24"/>
+          <w:szCs w:val="28"/>
+        </w:rPr>
+      </w:pPr>
+    </w:p>
+    <w:p>
+      <w:r>
+        <w:t>Ferramentas:</w:t>
+      </w:r>
+    </w:p>
+    <w:p>
+      <w:pPr>
+        <w:pStyle w:val="SemEspaamento"/>
+      </w:pPr>
+      <w:proofErr w:type="spellStart"/>
+      <w:r>
+        <w:t>Bootstrap</w:t>
+      </w:r>
+      <w:proofErr w:type="spellEnd"/>
+      <w:r>
+        <w:t xml:space="preserve"> – Pedro Henrique</w:t>
+      </w:r>
+    </w:p>
+    <w:p>
+      <w:pPr>
+        <w:pStyle w:val="SemEspaamento"/>
+      </w:pPr>
+      <w:proofErr w:type="spellStart"/>
+      <w:r>
+        <w:t>Jquery</w:t>
+      </w:r>
+      <w:proofErr w:type="spellEnd"/>
+      <w:r>
+        <w:t xml:space="preserve"> - Rafael</w:t>
+      </w:r>
+    </w:p>
+    <w:p>
+      <w:pPr>
+        <w:pStyle w:val="SemEspaamento"/>
+      </w:pPr>
+      <w:r>
+        <w:t>PHP</w:t>
+      </w:r>
+      <w:r>
+        <w:t xml:space="preserve"> - Armani</w:t>
+      </w:r>
+    </w:p>
+    <w:p>
+      <w:pPr>
+        <w:pStyle w:val="SemEspaamento"/>
+      </w:pPr>
+      <w:proofErr w:type="spellStart"/>
+      <w:proofErr w:type="gramStart"/>
+      <w:r>
+        <w:t>MySql</w:t>
+      </w:r>
+      <w:proofErr w:type="spellEnd"/>
+      <w:proofErr w:type="gramEnd"/>
+      <w:r>
+        <w:t xml:space="preserve"> - Natan</w:t>
+      </w:r>
+    </w:p>
+    <w:p>
+      <w:pPr>
+        <w:pStyle w:val="SemEspaamento"/>
+      </w:pPr>
+    </w:p>
+    <w:p>
+      <w:pPr>
+        <w:pStyle w:val="Ttulo1"/>
+      </w:pPr>
+      <w:r>
+        <w:t>Abordagem de Desenvolvimento</w:t>
+      </w:r>
+    </w:p>
+    <w:p/>
+    <w:p>
+      <w:r>
+        <w:t xml:space="preserve">Será empregada como estratégia de desenvolvimento do sistema a metodologia </w:t>
+      </w:r>
+      <w:proofErr w:type="spellStart"/>
+      <w:r>
+        <w:t>Scrum</w:t>
+      </w:r>
+      <w:proofErr w:type="spellEnd"/>
+      <w:r>
+        <w:t>,</w:t>
+      </w:r>
+      <w:r>
+        <w:t xml:space="preserve"> </w:t>
+      </w:r>
+      <w:r>
+        <w:t>que consiste em uma metodologia</w:t>
+      </w:r>
+      <w:r>
+        <w:t xml:space="preserve"> de desenvolvimento</w:t>
+      </w:r>
+      <w:r>
+        <w:t xml:space="preserve"> ágil</w:t>
+      </w:r>
+      <w:r>
+        <w:t xml:space="preserve"> visando pequenas equipes, onde o desenvolvimento é focado em uma funcionalidade por período, chamado de Sprint. A cada Sprint ocorre a Sprint Planning </w:t>
+      </w:r>
+      <w:proofErr w:type="gramStart"/>
+      <w:r>
+        <w:t>Meeting</w:t>
+      </w:r>
+      <w:proofErr w:type="gramEnd"/>
+      <w:r>
+        <w:t xml:space="preserve"> onde são definidos funcionalidades a serem desenvolvidas</w:t>
+      </w:r>
+      <w:r>
+        <w:t xml:space="preserve"> para serem passadas ao </w:t>
+      </w:r>
+      <w:proofErr w:type="spellStart"/>
+      <w:r>
+        <w:t>Product</w:t>
+      </w:r>
+      <w:proofErr w:type="spellEnd"/>
+      <w:r>
+        <w:t xml:space="preserve"> </w:t>
+      </w:r>
+      <w:proofErr w:type="spellStart"/>
+      <w:r>
+        <w:t>Backlog</w:t>
+      </w:r>
+      <w:proofErr w:type="spellEnd"/>
+      <w:r>
+        <w:t xml:space="preserve"> e posteriormente para o Sprint </w:t>
+      </w:r>
+      <w:proofErr w:type="spellStart"/>
+      <w:r>
+        <w:t>Backlog</w:t>
+      </w:r>
+      <w:proofErr w:type="spellEnd"/>
+      <w:r>
+        <w:t>.</w:t>
+      </w:r>
+    </w:p>
+    <w:p>
+      <w:r>
+        <w:t xml:space="preserve">No </w:t>
+      </w:r>
+      <w:proofErr w:type="spellStart"/>
+      <w:r>
+        <w:t>Product</w:t>
+      </w:r>
+      <w:proofErr w:type="spellEnd"/>
+      <w:r>
+        <w:t xml:space="preserve"> </w:t>
+      </w:r>
+      <w:proofErr w:type="spellStart"/>
+      <w:r>
+        <w:t>Backlog</w:t>
+      </w:r>
+      <w:proofErr w:type="spellEnd"/>
+      <w:r>
+        <w:t xml:space="preserve"> são definidas as atividades e seu nível de complexidade e no Sprint </w:t>
+      </w:r>
+      <w:proofErr w:type="spellStart"/>
+      <w:r>
+        <w:t>Backlog</w:t>
+      </w:r>
+      <w:proofErr w:type="spellEnd"/>
+      <w:r>
+        <w:t xml:space="preserve"> é feita a gestão do desenvolvimento das atividades. Será mantido uma tabela no </w:t>
+      </w:r>
+      <w:proofErr w:type="spellStart"/>
+      <w:proofErr w:type="gramStart"/>
+      <w:r>
+        <w:t>GitHub</w:t>
+      </w:r>
+      <w:proofErr w:type="spellEnd"/>
+      <w:proofErr w:type="gramEnd"/>
+      <w:r>
+        <w:t xml:space="preserve"> para guardar o </w:t>
+      </w:r>
+      <w:proofErr w:type="spellStart"/>
+      <w:r>
+        <w:t>Product</w:t>
+      </w:r>
+      <w:proofErr w:type="spellEnd"/>
+      <w:r>
+        <w:t xml:space="preserve"> </w:t>
+      </w:r>
+      <w:proofErr w:type="spellStart"/>
+      <w:r>
+        <w:t>Backlog</w:t>
+      </w:r>
+      <w:proofErr w:type="spellEnd"/>
+      <w:r>
+        <w:t xml:space="preserve"> e o Sprint </w:t>
+      </w:r>
+      <w:proofErr w:type="spellStart"/>
+      <w:r>
+        <w:t>Backlog</w:t>
+      </w:r>
+      <w:proofErr w:type="spellEnd"/>
+      <w:r>
+        <w:t xml:space="preserve"> será feito através do site: </w:t>
+      </w:r>
+      <w:r>
+        <w:t>kanbanflow.com</w:t>
+      </w:r>
+      <w:r>
+        <w:t>.</w:t>
+      </w:r>
+    </w:p>
+    <w:p>
+      <w:pPr>
+        <w:pStyle w:val="Ttulo1"/>
+      </w:pPr>
+      <w:r>
+        <w:t>Arquitetura do Sistema</w:t>
+      </w:r>
+    </w:p>
+    <w:p/>
     <w:p>
       <w:pPr>
         <w:autoSpaceDE w:val="0"/>
@@ -1664,235 +1908,73 @@
         <w:spacing w:after="0" w:line="240" w:lineRule="auto"/>
         <w:jc w:val="both"/>
         <w:rPr>
-          <w:rFonts w:eastAsiaTheme="majorEastAsia" w:cstheme="majorBidi"/>
-          <w:b/>
-          <w:bCs/>
-          <w:color w:val="000000" w:themeColor="text1"/>
-          <w:sz w:val="24"/>
-          <w:szCs w:val="28"/>
-        </w:rPr>
-      </w:pPr>
-    </w:p>
-    <w:p>
-      <w:pPr>
-        <w:rPr>
-          <w:rFonts w:eastAsiaTheme="majorEastAsia" w:cstheme="majorBidi"/>
-          <w:b/>
-          <w:bCs/>
-          <w:color w:val="000000" w:themeColor="text1"/>
-          <w:sz w:val="24"/>
-          <w:szCs w:val="28"/>
-        </w:rPr>
-      </w:pPr>
-      <w:r>
-        <w:br w:type="page"/>
-      </w:r>
-    </w:p>
-    <w:p>
-      <w:pPr>
-        <w:pStyle w:val="Ttulo1"/>
-      </w:pPr>
-      <w:r>
+          <w:rFonts w:ascii="Times New Roman" w:hAnsi="Times New Roman" w:cs="Times New Roman"/>
+          <w:i/>
+          <w:iCs/>
+          <w:sz w:val="24"/>
+          <w:szCs w:val="24"/>
+        </w:rPr>
+      </w:pPr>
+      <w:r>
+        <w:rPr>
+          <w:rFonts w:ascii="Times New Roman" w:hAnsi="Times New Roman" w:cs="Times New Roman"/>
+          <w:i/>
+          <w:iCs/>
+          <w:sz w:val="24"/>
+          <w:szCs w:val="24"/>
+        </w:rPr>
+        <w:t>Este tópico deve conter a listagem de modelos que serão elaborados ao longo do desenvolvimento do sistema,</w:t>
+      </w:r>
+      <w:r>
+        <w:rPr>
+          <w:rFonts w:ascii="Times New Roman" w:hAnsi="Times New Roman" w:cs="Times New Roman"/>
+          <w:i/>
+          <w:iCs/>
+          <w:sz w:val="24"/>
+          <w:szCs w:val="24"/>
+        </w:rPr>
+        <w:t xml:space="preserve"> </w:t>
+      </w:r>
+      <w:r>
+        <w:rPr>
+          <w:rFonts w:ascii="Times New Roman" w:hAnsi="Times New Roman" w:cs="Times New Roman"/>
+          <w:i/>
+          <w:iCs/>
+          <w:sz w:val="24"/>
+          <w:szCs w:val="24"/>
+        </w:rPr>
+        <w:t>considerando o tipo de sistema a ser desenvolvido e a abordagem de desenvolvimento, bem como as visões abaixo que</w:t>
+      </w:r>
+      <w:r>
+        <w:rPr>
+          <w:rFonts w:ascii="Times New Roman" w:hAnsi="Times New Roman" w:cs="Times New Roman"/>
+          <w:i/>
+          <w:iCs/>
+          <w:sz w:val="24"/>
+          <w:szCs w:val="24"/>
+        </w:rPr>
+        <w:t xml:space="preserve"> </w:t>
+      </w:r>
+      <w:r>
+        <w:rPr>
+          <w:rFonts w:ascii="Times New Roman" w:hAnsi="Times New Roman" w:cs="Times New Roman"/>
+          <w:i/>
+          <w:iCs/>
+          <w:sz w:val="24"/>
+          <w:szCs w:val="24"/>
+        </w:rPr>
+        <w:t xml:space="preserve">são aplicáveis ao </w:t>
+      </w:r>
+      <w:r>
+        <w:rPr>
+          <w:rFonts w:ascii="Times New Roman" w:hAnsi="Times New Roman" w:cs="Times New Roman"/>
+          <w:i/>
+          <w:iCs/>
+          <w:sz w:val="24"/>
+          <w:szCs w:val="24"/>
+        </w:rPr>
         <w:lastRenderedPageBreak/>
-        <w:t>Abordagem de Desenvolvimento</w:t>
-      </w:r>
-    </w:p>
-    <w:p/>
-    <w:p>
-      <w:pPr>
-        <w:autoSpaceDE w:val="0"/>
-        <w:autoSpaceDN w:val="0"/>
-        <w:adjustRightInd w:val="0"/>
-        <w:spacing w:after="0" w:line="240" w:lineRule="auto"/>
-        <w:jc w:val="both"/>
-        <w:rPr>
-          <w:rFonts w:ascii="Times New Roman" w:hAnsi="Times New Roman" w:cs="Times New Roman"/>
-          <w:i/>
-          <w:iCs/>
-          <w:sz w:val="24"/>
-          <w:szCs w:val="24"/>
-        </w:rPr>
-      </w:pPr>
-      <w:r>
-        <w:rPr>
-          <w:rFonts w:ascii="Times New Roman" w:hAnsi="Times New Roman" w:cs="Times New Roman"/>
-          <w:i/>
-          <w:iCs/>
-          <w:sz w:val="24"/>
-          <w:szCs w:val="24"/>
-        </w:rPr>
-        <w:t>Definição de qual estratégia de desenvolvimento de software será empregada para execução do projeto, tais</w:t>
-      </w:r>
-      <w:r>
-        <w:rPr>
-          <w:rFonts w:ascii="Times New Roman" w:hAnsi="Times New Roman" w:cs="Times New Roman"/>
-          <w:i/>
-          <w:iCs/>
-          <w:sz w:val="24"/>
-          <w:szCs w:val="24"/>
-        </w:rPr>
-        <w:t xml:space="preserve"> </w:t>
-      </w:r>
-      <w:r>
-        <w:rPr>
-          <w:rFonts w:ascii="Times New Roman" w:hAnsi="Times New Roman" w:cs="Times New Roman"/>
-          <w:i/>
-          <w:iCs/>
-          <w:sz w:val="24"/>
-          <w:szCs w:val="24"/>
-        </w:rPr>
-        <w:t>como, por exemplo: Cascata, Iterativo, RUP, XP, SCRUM. Apresentar referências relevantes.</w:t>
-      </w:r>
-      <w:r>
-        <w:rPr>
-          <w:rFonts w:ascii="Times New Roman" w:hAnsi="Times New Roman" w:cs="Times New Roman"/>
-          <w:i/>
-          <w:iCs/>
-          <w:sz w:val="24"/>
-          <w:szCs w:val="24"/>
-        </w:rPr>
-        <w:t xml:space="preserve"> </w:t>
-      </w:r>
-      <w:r>
-        <w:rPr>
-          <w:rFonts w:ascii="Times New Roman" w:hAnsi="Times New Roman" w:cs="Times New Roman"/>
-          <w:i/>
-          <w:iCs/>
-          <w:sz w:val="24"/>
-          <w:szCs w:val="24"/>
-        </w:rPr>
-        <w:t xml:space="preserve">Observe que de acordo com esta definição, todos os demais itens do Plano </w:t>
-      </w:r>
-      <w:r>
-        <w:rPr>
-          <w:rFonts w:ascii="Times New Roman" w:hAnsi="Times New Roman" w:cs="Times New Roman"/>
-          <w:i/>
-          <w:iCs/>
-          <w:sz w:val="24"/>
-          <w:szCs w:val="24"/>
-        </w:rPr>
-        <w:t xml:space="preserve">de Trabalho serão influenciados. </w:t>
-      </w:r>
-      <w:r>
-        <w:rPr>
-          <w:rFonts w:ascii="Times New Roman" w:hAnsi="Times New Roman" w:cs="Times New Roman"/>
-          <w:i/>
-          <w:iCs/>
-          <w:sz w:val="24"/>
-          <w:szCs w:val="24"/>
-        </w:rPr>
-        <w:t>Se for realizada uma adaptação entre modelos de processo existentes, o mesmo deve ser descrito neste</w:t>
-      </w:r>
-      <w:r>
-        <w:rPr>
-          <w:rFonts w:ascii="Times New Roman" w:hAnsi="Times New Roman" w:cs="Times New Roman"/>
-          <w:i/>
-          <w:iCs/>
-          <w:sz w:val="24"/>
-          <w:szCs w:val="24"/>
-        </w:rPr>
-        <w:t xml:space="preserve"> </w:t>
-      </w:r>
-      <w:r>
-        <w:rPr>
-          <w:rFonts w:ascii="Times New Roman" w:hAnsi="Times New Roman" w:cs="Times New Roman"/>
-          <w:i/>
-          <w:iCs/>
-          <w:sz w:val="24"/>
-          <w:szCs w:val="24"/>
-        </w:rPr>
-        <w:t>tópico.</w:t>
-      </w:r>
-    </w:p>
-    <w:p>
-      <w:pPr>
-        <w:rPr>
-          <w:rFonts w:eastAsiaTheme="majorEastAsia" w:cstheme="majorBidi"/>
-          <w:b/>
-          <w:bCs/>
-          <w:color w:val="000000" w:themeColor="text1"/>
-          <w:sz w:val="24"/>
-          <w:szCs w:val="28"/>
-        </w:rPr>
-      </w:pPr>
-      <w:r>
-        <w:br w:type="page"/>
-      </w:r>
-    </w:p>
-    <w:p>
-      <w:pPr>
-        <w:pStyle w:val="Ttulo1"/>
-      </w:pPr>
-      <w:r>
-        <w:lastRenderedPageBreak/>
-        <w:t>Arquitetura do Sistema</w:t>
-      </w:r>
-    </w:p>
-    <w:p/>
-    <w:p>
-      <w:pPr>
-        <w:autoSpaceDE w:val="0"/>
-        <w:autoSpaceDN w:val="0"/>
-        <w:adjustRightInd w:val="0"/>
-        <w:spacing w:after="0" w:line="240" w:lineRule="auto"/>
-        <w:jc w:val="both"/>
-        <w:rPr>
-          <w:rFonts w:ascii="Times New Roman" w:hAnsi="Times New Roman" w:cs="Times New Roman"/>
-          <w:i/>
-          <w:iCs/>
-          <w:sz w:val="24"/>
-          <w:szCs w:val="24"/>
-        </w:rPr>
-      </w:pPr>
-      <w:r>
-        <w:rPr>
-          <w:rFonts w:ascii="Times New Roman" w:hAnsi="Times New Roman" w:cs="Times New Roman"/>
-          <w:i/>
-          <w:iCs/>
-          <w:sz w:val="24"/>
-          <w:szCs w:val="24"/>
-        </w:rPr>
-        <w:t>Este tópico deve conter a listagem de modelos que serão elaborados ao longo do desenvolvimento do sistema,</w:t>
-      </w:r>
-      <w:r>
-        <w:rPr>
-          <w:rFonts w:ascii="Times New Roman" w:hAnsi="Times New Roman" w:cs="Times New Roman"/>
-          <w:i/>
-          <w:iCs/>
-          <w:sz w:val="24"/>
-          <w:szCs w:val="24"/>
-        </w:rPr>
-        <w:t xml:space="preserve"> </w:t>
-      </w:r>
-      <w:r>
-        <w:rPr>
-          <w:rFonts w:ascii="Times New Roman" w:hAnsi="Times New Roman" w:cs="Times New Roman"/>
-          <w:i/>
-          <w:iCs/>
-          <w:sz w:val="24"/>
-          <w:szCs w:val="24"/>
-        </w:rPr>
-        <w:t>considerando o tipo de sistema a ser desenvolvido e a abordagem de desenvolvimento, bem como as visões abaixo que</w:t>
-      </w:r>
-      <w:r>
-        <w:rPr>
-          <w:rFonts w:ascii="Times New Roman" w:hAnsi="Times New Roman" w:cs="Times New Roman"/>
-          <w:i/>
-          <w:iCs/>
-          <w:sz w:val="24"/>
-          <w:szCs w:val="24"/>
-        </w:rPr>
-        <w:t xml:space="preserve"> </w:t>
-      </w:r>
-      <w:r>
-        <w:rPr>
-          <w:rFonts w:ascii="Times New Roman" w:hAnsi="Times New Roman" w:cs="Times New Roman"/>
-          <w:i/>
-          <w:iCs/>
-          <w:sz w:val="24"/>
-          <w:szCs w:val="24"/>
-        </w:rPr>
-        <w:t>são aplicáveis ao projeto. A seguir são apresentados exemplos de modelos que podem ser utilizados de acordo com</w:t>
+        <w:t>projeto. A seguir são apresentados exemplos de modelos que podem ser utilizados de acordo com</w:t>
       </w:r>
       <w:r>
         <w:rPr>
@@ -2579,6 +2661,15 @@
       </w:tblCellMar>
     </w:tblPr>
   </w:style>
+  <w:style w:type="paragraph" w:styleId="SemEspaamento">
+    <w:name w:val="No Spacing"/>
+    <w:uiPriority w:val="1"/>
+    <w:qFormat/>
+    <w:rsid w:val="00F460B9"/>
+    <w:pPr>
+      <w:spacing w:after="0" w:line="240" w:lineRule="auto"/>
+    </w:pPr>
+  </w:style>
 </w:styles>
 </file>
 
@@ -2886,6 +2977,15 @@
         <w:right w:w="108" w:type="dxa"/>
       </w:tblCellMar>
     </w:tblPr>
+  </w:style>
+  <w:style w:type="paragraph" w:styleId="SemEspaamento">
+    <w:name w:val="No Spacing"/>
+    <w:uiPriority w:val="1"/>
+    <w:qFormat/>
+    <w:rsid w:val="00F460B9"/>
+    <w:pPr>
+      <w:spacing w:after="0" w:line="240" w:lineRule="auto"/>
+    </w:pPr>
   </w:style>
 </w:styles>
 </file>
@@ -3180,7 +3280,7 @@
 </file>
 
 <file path=customXml/itemProps1.xml><?xml version="1.0" encoding="utf-8"?>
-<ds:datastoreItem xmlns:ds="http://schemas.openxmlformats.org/officeDocument/2006/customXml" ds:itemID="{745FD383-F40A-4A66-A57F-DD6FB0BA01DE}">
+<ds:datastoreItem xmlns:ds="http://schemas.openxmlformats.org/officeDocument/2006/customXml" ds:itemID="{B9817123-C73D-496F-A94D-1337E45890E4}">
   <ds:schemaRefs>
     <ds:schemaRef ds:uri="http://schemas.openxmlformats.org/officeDocument/2006/bibliography"/>
   </ds:schemaRefs>

</xml_diff>